<commit_message>
Added e record in dl
</commit_message>
<xml_diff>
--- a/DL/DLL_Expt4.docx
+++ b/DL/DLL_Expt4.docx
@@ -2000,6 +2000,64 @@
                 <w:rtl w:val="0"/>
               </w:rPr>
               <w:t xml:space="preserve">InceptionV3   0.4131 1.6555          427,914              297,738</w:t>
+            </w:r>
+          </w:p>
+          <w:p>
+            <w:pPr>
+              <w:widowControl w:val="0"/>
+              <w:spacing w:line="360" w:lineRule="auto"/>
+              <w:rPr>
+                <w:rFonts w:ascii="Times New Roman" w:cs="Times New Roman" w:eastAsia="Times New Roman" w:hAnsi="Times New Roman"/>
+                <w:sz w:val="24"/>
+                <w:szCs w:val="24"/>
+              </w:rPr>
+            </w:pPr>
+            <w:r>
+              <w:rPr>
+                <w:rtl w:val="0"/>
+              </w:rPr>
+            </w:r>
+          </w:p>
+          <w:p>
+            <w:pPr>
+              <w:widowControl w:val="0"/>
+              <w:spacing w:line="360" w:lineRule="auto"/>
+              <w:rPr>
+                <w:rFonts w:ascii="Times New Roman" w:cs="Times New Roman" w:eastAsia="Times New Roman" w:hAnsi="Times New Roman"/>
+                <w:b w:val="1"/>
+                <w:sz w:val="24"/>
+                <w:szCs w:val="24"/>
+              </w:rPr>
+            </w:pPr>
+            <w:r>
+              <w:rPr>
+                <w:rFonts w:ascii="Times New Roman" w:cs="Times New Roman" w:eastAsia="Times New Roman" w:hAnsi="Times New Roman"/>
+                <w:b w:val="1"/>
+                <w:sz w:val="24"/>
+                <w:szCs w:val="24"/>
+                <w:rtl w:val="0"/>
+              </w:rPr>
+              <w:t xml:space="preserve">Youtube Link</w:t>
+            </w:r>
+          </w:p>
+          <w:p>
+            <w:pPr>
+              <w:widowControl w:val="0"/>
+              <w:spacing w:line="360" w:lineRule="auto"/>
+              <w:rPr>
+                <w:rFonts w:ascii="Times New Roman" w:cs="Times New Roman" w:eastAsia="Times New Roman" w:hAnsi="Times New Roman"/>
+                <w:sz w:val="24"/>
+                <w:szCs w:val="24"/>
+              </w:rPr>
+            </w:pPr>
+            <w:r>
+              <w:rPr>
+                <w:rFonts w:ascii="Times New Roman" w:cs="Times New Roman" w:eastAsia="Times New Roman" w:hAnsi="Times New Roman"/>
+                <w:sz w:val="24"/>
+                <w:szCs w:val="24"/>
+                <w:rtl w:val="0"/>
+              </w:rPr>
+              <w:t xml:space="preserve">https://youtu.be/H_OzOPi1TDQ?si=QmQhX_6n0smaGXZw</w:t>
             </w:r>
           </w:p>
           <w:p>
@@ -2305,11 +2363,19 @@
       </w:pPr>
     </w:pPrDefault>
   </w:docDefaults>
+  <w:style w:type="table" w:styleId="TableNormal" w:default="1">
+    <w:name w:val="TableNormal"/>
+    <w:tblPr>
+      <w:tblCellMar>
+        <w:top w:w="100.0" w:type="dxa"/>
+        <w:left w:w="100.0" w:type="dxa"/>
+        <w:bottom w:w="100.0" w:type="dxa"/>
+        <w:right w:w="100.0" w:type="dxa"/>
+      </w:tblCellMar>
+    </w:tblPr>
+  </w:style>
   <w:style w:type="paragraph" w:styleId="Normal" w:default="1">
     <w:name w:val="normal"/>
-  </w:style>
-  <w:style w:type="table" w:styleId="TableNormal" w:default="1">
-    <w:name w:val="TableNormal"/>
   </w:style>
   <w:style w:type="paragraph" w:styleId="Heading1">
     <w:name w:val="heading 1"/>
@@ -2462,12 +2528,6 @@
     <w:tblPr>
       <w:tblStyleRowBandSize w:val="1"/>
       <w:tblStyleColBandSize w:val="1"/>
-      <w:tblCellMar>
-        <w:top w:w="100.0" w:type="dxa"/>
-        <w:left w:w="100.0" w:type="dxa"/>
-        <w:bottom w:w="100.0" w:type="dxa"/>
-        <w:right w:w="100.0" w:type="dxa"/>
-      </w:tblCellMar>
     </w:tblPr>
   </w:style>
   <w:style w:type="table" w:styleId="Table3">

</xml_diff>